<commit_message>
Modified heading Style and new images with alignments
</commit_message>
<xml_diff>
--- a/Hello_World.docx
+++ b/Hello_World.docx
@@ -60,26 +60,160 @@
       <w:bookmarkEnd w:id="0"/>
     </w:p>
     <w:p>
+      <w:pPr>
+        <w:jc w:val="center"/>
+      </w:pPr>
       <w:r>
-        <w:t># Hello World_1</w:t>
+        <w:rPr>
+          <w:noProof/>
+        </w:rPr>
+        <w:drawing>
+          <wp:inline distT="0" distB="0" distL="0" distR="0" wp14:anchorId="2DA72C76" wp14:editId="016184A3">
+            <wp:extent cx="2933700" cy="1552575"/>
+            <wp:effectExtent l="0" t="0" r="0" b="9525"/>
+            <wp:docPr id="2" name="Picture 2" descr="C:\Users\rd639502\AppData\Local\Microsoft\Windows\INetCache\Content.MSO\D42B6B82.tmp"/>
+            <wp:cNvGraphicFramePr>
+              <a:graphicFrameLocks xmlns:a="http://schemas.openxmlformats.org/drawingml/2006/main" noChangeAspect="1"/>
+            </wp:cNvGraphicFramePr>
+            <a:graphic xmlns:a="http://schemas.openxmlformats.org/drawingml/2006/main">
+              <a:graphicData uri="http://schemas.openxmlformats.org/drawingml/2006/picture">
+                <pic:pic xmlns:pic="http://schemas.openxmlformats.org/drawingml/2006/picture">
+                  <pic:nvPicPr>
+                    <pic:cNvPr id="0" name="Picture 1" descr="C:\Users\rd639502\AppData\Local\Microsoft\Windows\INetCache\Content.MSO\D42B6B82.tmp"/>
+                    <pic:cNvPicPr>
+                      <a:picLocks noChangeAspect="1" noChangeArrowheads="1"/>
+                    </pic:cNvPicPr>
+                  </pic:nvPicPr>
+                  <pic:blipFill>
+                    <a:blip r:embed="rId4">
+                      <a:extLst>
+                        <a:ext uri="{28A0092B-C50C-407E-A947-70E740481C1C}">
+                          <a14:useLocalDpi xmlns:a14="http://schemas.microsoft.com/office/drawing/2010/main" val="0"/>
+                        </a:ext>
+                      </a:extLst>
+                    </a:blip>
+                    <a:srcRect/>
+                    <a:stretch>
+                      <a:fillRect/>
+                    </a:stretch>
+                  </pic:blipFill>
+                  <pic:spPr bwMode="auto">
+                    <a:xfrm>
+                      <a:off x="0" y="0"/>
+                      <a:ext cx="2933700" cy="1552575"/>
+                    </a:xfrm>
+                    <a:prstGeom prst="rect">
+                      <a:avLst/>
+                    </a:prstGeom>
+                    <a:noFill/>
+                    <a:ln>
+                      <a:noFill/>
+                    </a:ln>
+                  </pic:spPr>
+                </pic:pic>
+              </a:graphicData>
+            </a:graphic>
+          </wp:inline>
+        </w:drawing>
+      </w:r>
+    </w:p>
+    <w:p>
+      <w:pPr>
+        <w:jc w:val="right"/>
+      </w:pPr>
+      <w:r>
+        <w:rPr>
+          <w:noProof/>
+        </w:rPr>
+        <w:drawing>
+          <wp:inline distT="0" distB="0" distL="0" distR="0" wp14:anchorId="2DA72C76" wp14:editId="016184A3">
+            <wp:extent cx="2933700" cy="1552575"/>
+            <wp:effectExtent l="0" t="0" r="0" b="9525"/>
+            <wp:docPr id="3" name="Picture 3" descr="C:\Users\rd639502\AppData\Local\Microsoft\Windows\INetCache\Content.MSO\D42B6B82.tmp"/>
+            <wp:cNvGraphicFramePr>
+              <a:graphicFrameLocks xmlns:a="http://schemas.openxmlformats.org/drawingml/2006/main" noChangeAspect="1"/>
+            </wp:cNvGraphicFramePr>
+            <a:graphic xmlns:a="http://schemas.openxmlformats.org/drawingml/2006/main">
+              <a:graphicData uri="http://schemas.openxmlformats.org/drawingml/2006/picture">
+                <pic:pic xmlns:pic="http://schemas.openxmlformats.org/drawingml/2006/picture">
+                  <pic:nvPicPr>
+                    <pic:cNvPr id="0" name="Picture 1" descr="C:\Users\rd639502\AppData\Local\Microsoft\Windows\INetCache\Content.MSO\D42B6B82.tmp"/>
+                    <pic:cNvPicPr>
+                      <a:picLocks noChangeAspect="1" noChangeArrowheads="1"/>
+                    </pic:cNvPicPr>
+                  </pic:nvPicPr>
+                  <pic:blipFill>
+                    <a:blip r:embed="rId4">
+                      <a:extLst>
+                        <a:ext uri="{28A0092B-C50C-407E-A947-70E740481C1C}">
+                          <a14:useLocalDpi xmlns:a14="http://schemas.microsoft.com/office/drawing/2010/main" val="0"/>
+                        </a:ext>
+                      </a:extLst>
+                    </a:blip>
+                    <a:srcRect/>
+                    <a:stretch>
+                      <a:fillRect/>
+                    </a:stretch>
+                  </pic:blipFill>
+                  <pic:spPr bwMode="auto">
+                    <a:xfrm>
+                      <a:off x="0" y="0"/>
+                      <a:ext cx="2933700" cy="1552575"/>
+                    </a:xfrm>
+                    <a:prstGeom prst="rect">
+                      <a:avLst/>
+                    </a:prstGeom>
+                    <a:noFill/>
+                    <a:ln>
+                      <a:noFill/>
+                    </a:ln>
+                  </pic:spPr>
+                </pic:pic>
+              </a:graphicData>
+            </a:graphic>
+          </wp:inline>
+        </w:drawing>
+      </w:r>
+    </w:p>
+    <w:p>
+      <w:pPr>
+        <w:pStyle w:val="Heading1"/>
+      </w:pPr>
+      <w:r>
+        <w:t>Hello World_1</w:t>
       </w:r>
     </w:p>
     <w:p/>
     <w:p>
+      <w:pPr>
+        <w:pStyle w:val="Heading2"/>
+      </w:pPr>
       <w:r>
-        <w:t>## Hello World_2</w:t>
+        <w:t>Hello World_2</w:t>
       </w:r>
     </w:p>
     <w:p/>
     <w:p>
+      <w:pPr>
+        <w:pStyle w:val="Heading3"/>
+      </w:pPr>
       <w:r>
-        <w:t>### Hello World_3</w:t>
+        <w:t>Hello World_3</w:t>
       </w:r>
     </w:p>
     <w:p/>
     <w:p>
+      <w:pPr>
+        <w:pStyle w:val="Heading4"/>
+        <w:rPr>
+          <w:i w:val="0"/>
+        </w:rPr>
+      </w:pPr>
       <w:r>
-        <w:t>#### Hello World_4</w:t>
+        <w:rPr>
+          <w:i w:val="0"/>
+        </w:rPr>
+        <w:t>Hello World_4</w:t>
       </w:r>
     </w:p>
     <w:sectPr>
@@ -486,6 +620,93 @@
     <w:name w:val="Normal"/>
     <w:qFormat/>
   </w:style>
+  <w:style w:type="paragraph" w:styleId="Heading1">
+    <w:name w:val="heading 1"/>
+    <w:basedOn w:val="Normal"/>
+    <w:next w:val="Normal"/>
+    <w:link w:val="Heading1Char"/>
+    <w:uiPriority w:val="9"/>
+    <w:qFormat/>
+    <w:rsid w:val="006072AA"/>
+    <w:pPr>
+      <w:keepNext/>
+      <w:keepLines/>
+      <w:spacing w:before="240" w:after="0"/>
+      <w:outlineLvl w:val="0"/>
+    </w:pPr>
+    <w:rPr>
+      <w:rFonts w:asciiTheme="majorHAnsi" w:eastAsiaTheme="majorEastAsia" w:hAnsiTheme="majorHAnsi" w:cstheme="majorBidi"/>
+      <w:color w:val="2E74B5" w:themeColor="accent1" w:themeShade="BF"/>
+      <w:sz w:val="32"/>
+      <w:szCs w:val="32"/>
+    </w:rPr>
+  </w:style>
+  <w:style w:type="paragraph" w:styleId="Heading2">
+    <w:name w:val="heading 2"/>
+    <w:basedOn w:val="Normal"/>
+    <w:next w:val="Normal"/>
+    <w:link w:val="Heading2Char"/>
+    <w:uiPriority w:val="9"/>
+    <w:unhideWhenUsed/>
+    <w:qFormat/>
+    <w:rsid w:val="006072AA"/>
+    <w:pPr>
+      <w:keepNext/>
+      <w:keepLines/>
+      <w:spacing w:before="40" w:after="0"/>
+      <w:outlineLvl w:val="1"/>
+    </w:pPr>
+    <w:rPr>
+      <w:rFonts w:asciiTheme="majorHAnsi" w:eastAsiaTheme="majorEastAsia" w:hAnsiTheme="majorHAnsi" w:cstheme="majorBidi"/>
+      <w:color w:val="2E74B5" w:themeColor="accent1" w:themeShade="BF"/>
+      <w:sz w:val="26"/>
+      <w:szCs w:val="26"/>
+    </w:rPr>
+  </w:style>
+  <w:style w:type="paragraph" w:styleId="Heading3">
+    <w:name w:val="heading 3"/>
+    <w:basedOn w:val="Normal"/>
+    <w:next w:val="Normal"/>
+    <w:link w:val="Heading3Char"/>
+    <w:uiPriority w:val="9"/>
+    <w:unhideWhenUsed/>
+    <w:qFormat/>
+    <w:rsid w:val="006072AA"/>
+    <w:pPr>
+      <w:keepNext/>
+      <w:keepLines/>
+      <w:spacing w:before="40" w:after="0"/>
+      <w:outlineLvl w:val="2"/>
+    </w:pPr>
+    <w:rPr>
+      <w:rFonts w:asciiTheme="majorHAnsi" w:eastAsiaTheme="majorEastAsia" w:hAnsiTheme="majorHAnsi" w:cstheme="majorBidi"/>
+      <w:color w:val="1F4D78" w:themeColor="accent1" w:themeShade="7F"/>
+      <w:sz w:val="24"/>
+      <w:szCs w:val="24"/>
+    </w:rPr>
+  </w:style>
+  <w:style w:type="paragraph" w:styleId="Heading4">
+    <w:name w:val="heading 4"/>
+    <w:basedOn w:val="Normal"/>
+    <w:next w:val="Normal"/>
+    <w:link w:val="Heading4Char"/>
+    <w:uiPriority w:val="9"/>
+    <w:unhideWhenUsed/>
+    <w:qFormat/>
+    <w:rsid w:val="006072AA"/>
+    <w:pPr>
+      <w:keepNext/>
+      <w:keepLines/>
+      <w:spacing w:before="40" w:after="0"/>
+      <w:outlineLvl w:val="3"/>
+    </w:pPr>
+    <w:rPr>
+      <w:rFonts w:asciiTheme="majorHAnsi" w:eastAsiaTheme="majorEastAsia" w:hAnsiTheme="majorHAnsi" w:cstheme="majorBidi"/>
+      <w:i/>
+      <w:iCs/>
+      <w:color w:val="2E74B5" w:themeColor="accent1" w:themeShade="BF"/>
+    </w:rPr>
+  </w:style>
   <w:style w:type="character" w:default="1" w:styleId="DefaultParagraphFont">
     <w:name w:val="Default Paragraph Font"/>
     <w:uiPriority w:val="1"/>
@@ -512,6 +733,58 @@
     <w:uiPriority w:val="99"/>
     <w:semiHidden/>
     <w:unhideWhenUsed/>
+  </w:style>
+  <w:style w:type="character" w:customStyle="1" w:styleId="Heading1Char">
+    <w:name w:val="Heading 1 Char"/>
+    <w:basedOn w:val="DefaultParagraphFont"/>
+    <w:link w:val="Heading1"/>
+    <w:uiPriority w:val="9"/>
+    <w:rsid w:val="006072AA"/>
+    <w:rPr>
+      <w:rFonts w:asciiTheme="majorHAnsi" w:eastAsiaTheme="majorEastAsia" w:hAnsiTheme="majorHAnsi" w:cstheme="majorBidi"/>
+      <w:color w:val="2E74B5" w:themeColor="accent1" w:themeShade="BF"/>
+      <w:sz w:val="32"/>
+      <w:szCs w:val="32"/>
+    </w:rPr>
+  </w:style>
+  <w:style w:type="character" w:customStyle="1" w:styleId="Heading2Char">
+    <w:name w:val="Heading 2 Char"/>
+    <w:basedOn w:val="DefaultParagraphFont"/>
+    <w:link w:val="Heading2"/>
+    <w:uiPriority w:val="9"/>
+    <w:rsid w:val="006072AA"/>
+    <w:rPr>
+      <w:rFonts w:asciiTheme="majorHAnsi" w:eastAsiaTheme="majorEastAsia" w:hAnsiTheme="majorHAnsi" w:cstheme="majorBidi"/>
+      <w:color w:val="2E74B5" w:themeColor="accent1" w:themeShade="BF"/>
+      <w:sz w:val="26"/>
+      <w:szCs w:val="26"/>
+    </w:rPr>
+  </w:style>
+  <w:style w:type="character" w:customStyle="1" w:styleId="Heading3Char">
+    <w:name w:val="Heading 3 Char"/>
+    <w:basedOn w:val="DefaultParagraphFont"/>
+    <w:link w:val="Heading3"/>
+    <w:uiPriority w:val="9"/>
+    <w:rsid w:val="006072AA"/>
+    <w:rPr>
+      <w:rFonts w:asciiTheme="majorHAnsi" w:eastAsiaTheme="majorEastAsia" w:hAnsiTheme="majorHAnsi" w:cstheme="majorBidi"/>
+      <w:color w:val="1F4D78" w:themeColor="accent1" w:themeShade="7F"/>
+      <w:sz w:val="24"/>
+      <w:szCs w:val="24"/>
+    </w:rPr>
+  </w:style>
+  <w:style w:type="character" w:customStyle="1" w:styleId="Heading4Char">
+    <w:name w:val="Heading 4 Char"/>
+    <w:basedOn w:val="DefaultParagraphFont"/>
+    <w:link w:val="Heading4"/>
+    <w:uiPriority w:val="9"/>
+    <w:rsid w:val="006072AA"/>
+    <w:rPr>
+      <w:rFonts w:asciiTheme="majorHAnsi" w:eastAsiaTheme="majorEastAsia" w:hAnsiTheme="majorHAnsi" w:cstheme="majorBidi"/>
+      <w:i/>
+      <w:iCs/>
+      <w:color w:val="2E74B5" w:themeColor="accent1" w:themeShade="BF"/>
+    </w:rPr>
   </w:style>
 </w:styles>
 </file>

</xml_diff>